<commit_message>
relatório videos, online documentation, principles
</commit_message>
<xml_diff>
--- a/ESOF-2017-18-T2-3MIEIC1-GroupF.docx
+++ b/ESOF-2017-18-T2-3MIEIC1-GroupF.docx
@@ -310,6 +310,17 @@
         </w:rPr>
         <w:t>Development</w:t>
       </w:r>
+      <w:r>
+        <w:rPr>
+          <w:rFonts w:ascii="Avenir Book" w:hAnsi="Avenir Book"/>
+          <w:b/>
+          <w:color w:val="000000"/>
+          <w:sz w:val="72"/>
+          <w:szCs w:val="24"/>
+          <w:lang w:val="en-GB"/>
+        </w:rPr>
+        <w:t xml:space="preserve"> Methods</w:t>
+      </w:r>
     </w:p>
     <w:p>
       <w:pPr>
@@ -325,17 +336,6 @@
           <w:lang w:val="en-GB"/>
         </w:rPr>
       </w:pPr>
-      <w:r>
-        <w:rPr>
-          <w:rFonts w:ascii="Avenir Book" w:hAnsi="Avenir Book"/>
-          <w:b/>
-          <w:color w:val="000000"/>
-          <w:sz w:val="40"/>
-          <w:szCs w:val="24"/>
-          <w:lang w:val="en-GB"/>
-        </w:rPr>
-        <w:t>ESOF</w:t>
-      </w:r>
     </w:p>
     <w:p>
       <w:pPr>
@@ -346,7 +346,7 @@
           <w:rFonts w:ascii="Avenir Book" w:hAnsi="Avenir Book"/>
           <w:b/>
           <w:color w:val="000000"/>
-          <w:sz w:val="32"/>
+          <w:sz w:val="40"/>
           <w:szCs w:val="24"/>
           <w:lang w:val="en-GB"/>
         </w:rPr>
@@ -356,81 +356,12 @@
           <w:rFonts w:ascii="Avenir Book" w:hAnsi="Avenir Book"/>
           <w:b/>
           <w:color w:val="000000"/>
-          <w:sz w:val="32"/>
+          <w:sz w:val="40"/>
           <w:szCs w:val="24"/>
           <w:lang w:val="en-GB"/>
         </w:rPr>
-        <w:t>Class</w:t>
-      </w:r>
-      <w:r>
-        <w:rPr>
-          <w:rFonts w:ascii="Avenir Book" w:hAnsi="Avenir Book"/>
-          <w:b/>
-          <w:color w:val="000000"/>
-          <w:sz w:val="32"/>
-          <w:szCs w:val="24"/>
-          <w:lang w:val="en-GB"/>
-        </w:rPr>
-        <w:t xml:space="preserve"> 1</w:t>
-      </w:r>
-      <w:r>
-        <w:rPr>
-          <w:rFonts w:ascii="Avenir Book" w:hAnsi="Avenir Book"/>
-          <w:b/>
-          <w:color w:val="000000"/>
-          <w:sz w:val="32"/>
-          <w:szCs w:val="24"/>
-          <w:lang w:val="en-GB"/>
-        </w:rPr>
-        <w:t xml:space="preserve"> -</w:t>
-      </w:r>
-      <w:r>
-        <w:rPr>
-          <w:rFonts w:ascii="Avenir Book" w:hAnsi="Avenir Book"/>
-          <w:b/>
-          <w:color w:val="000000"/>
-          <w:sz w:val="32"/>
-          <w:szCs w:val="24"/>
-          <w:lang w:val="en-GB"/>
-        </w:rPr>
-        <w:t xml:space="preserve"> Gr</w:t>
-      </w:r>
-      <w:r>
-        <w:rPr>
-          <w:rFonts w:ascii="Avenir Book" w:hAnsi="Avenir Book"/>
-          <w:b/>
-          <w:color w:val="000000"/>
-          <w:sz w:val="32"/>
-          <w:szCs w:val="24"/>
-          <w:lang w:val="en-GB"/>
-        </w:rPr>
-        <w:t>oup</w:t>
-      </w:r>
-      <w:r>
-        <w:rPr>
-          <w:rFonts w:ascii="Avenir Book" w:hAnsi="Avenir Book"/>
-          <w:b/>
-          <w:color w:val="000000"/>
-          <w:sz w:val="32"/>
-          <w:szCs w:val="24"/>
-          <w:lang w:val="en-GB"/>
-        </w:rPr>
-        <w:t xml:space="preserve"> F</w:t>
-      </w:r>
-    </w:p>
-    <w:p>
-      <w:pPr>
-        <w:spacing w:before="0" w:line="240" w:lineRule="auto"/>
-        <w:ind w:left="-142"/>
-        <w:rPr>
-          <w:rFonts w:ascii="Avenir Book" w:hAnsi="Avenir Book"/>
-          <w:b/>
-          <w:color w:val="000000"/>
-          <w:sz w:val="28"/>
-          <w:szCs w:val="24"/>
-          <w:lang w:val="en-GB"/>
-        </w:rPr>
-      </w:pPr>
+        <w:t>ESOF</w:t>
+      </w:r>
     </w:p>
     <w:p>
       <w:pPr>
@@ -441,30 +372,82 @@
           <w:rFonts w:ascii="Avenir Book" w:hAnsi="Avenir Book"/>
           <w:b/>
           <w:color w:val="000000"/>
-          <w:sz w:val="28"/>
+          <w:sz w:val="32"/>
           <w:szCs w:val="24"/>
           <w:lang w:val="en-GB"/>
         </w:rPr>
       </w:pPr>
-    </w:p>
-    <w:p>
-      <w:pPr>
-        <w:spacing w:before="0" w:line="240" w:lineRule="auto"/>
+      <w:r>
         <w:rPr>
           <w:rFonts w:ascii="Avenir Book" w:hAnsi="Avenir Book"/>
           <w:b/>
           <w:color w:val="000000"/>
-          <w:sz w:val="36"/>
+          <w:sz w:val="32"/>
           <w:szCs w:val="24"/>
           <w:lang w:val="en-GB"/>
         </w:rPr>
-      </w:pPr>
+        <w:t>Class</w:t>
+      </w:r>
+      <w:r>
+        <w:rPr>
+          <w:rFonts w:ascii="Avenir Book" w:hAnsi="Avenir Book"/>
+          <w:b/>
+          <w:color w:val="000000"/>
+          <w:sz w:val="32"/>
+          <w:szCs w:val="24"/>
+          <w:lang w:val="en-GB"/>
+        </w:rPr>
+        <w:t xml:space="preserve"> 1</w:t>
+      </w:r>
+      <w:r>
+        <w:rPr>
+          <w:rFonts w:ascii="Avenir Book" w:hAnsi="Avenir Book"/>
+          <w:b/>
+          <w:color w:val="000000"/>
+          <w:sz w:val="32"/>
+          <w:szCs w:val="24"/>
+          <w:lang w:val="en-GB"/>
+        </w:rPr>
+        <w:t xml:space="preserve"> -</w:t>
+      </w:r>
+      <w:r>
+        <w:rPr>
+          <w:rFonts w:ascii="Avenir Book" w:hAnsi="Avenir Book"/>
+          <w:b/>
+          <w:color w:val="000000"/>
+          <w:sz w:val="32"/>
+          <w:szCs w:val="24"/>
+          <w:lang w:val="en-GB"/>
+        </w:rPr>
+        <w:t xml:space="preserve"> Gr</w:t>
+      </w:r>
+      <w:r>
+        <w:rPr>
+          <w:rFonts w:ascii="Avenir Book" w:hAnsi="Avenir Book"/>
+          <w:b/>
+          <w:color w:val="000000"/>
+          <w:sz w:val="32"/>
+          <w:szCs w:val="24"/>
+          <w:lang w:val="en-GB"/>
+        </w:rPr>
+        <w:t>oup</w:t>
+      </w:r>
+      <w:r>
+        <w:rPr>
+          <w:rFonts w:ascii="Avenir Book" w:hAnsi="Avenir Book"/>
+          <w:b/>
+          <w:color w:val="000000"/>
+          <w:sz w:val="32"/>
+          <w:szCs w:val="24"/>
+          <w:lang w:val="en-GB"/>
+        </w:rPr>
+        <w:t xml:space="preserve"> F</w:t>
+      </w:r>
     </w:p>
     <w:p>
       <w:pPr>
         <w:spacing w:before="0" w:line="240" w:lineRule="auto"/>
         <w:ind w:left="-142"/>
-        <w:jc w:val="center"/>
         <w:rPr>
           <w:rFonts w:ascii="Avenir Book" w:hAnsi="Avenir Book"/>
           <w:b/>
@@ -745,6 +728,8 @@
           <w:lang w:val="en-GB"/>
         </w:rPr>
       </w:pPr>
+      <w:bookmarkStart w:id="0" w:name="_GoBack"/>
+      <w:bookmarkEnd w:id="0"/>
     </w:p>
     <w:sdt>
       <w:sdtPr>
@@ -830,7 +815,7 @@
             </w:rPr>
             <w:fldChar w:fldCharType="separate"/>
           </w:r>
-          <w:hyperlink w:anchor="_Toc496191540" w:history="1">
+          <w:hyperlink w:anchor="_Toc496217746" w:history="1">
             <w:r>
               <w:rPr>
                 <w:rStyle w:val="Hyperlink"/>
@@ -877,7 +862,7 @@
                 <w:noProof/>
                 <w:webHidden/>
               </w:rPr>
-              <w:instrText xml:space="preserve"> PAGEREF _Toc496191540 \h </w:instrText>
+              <w:instrText xml:space="preserve"> PAGEREF _Toc496217746 \h </w:instrText>
             </w:r>
             <w:r>
               <w:rPr>
@@ -924,7 +909,7 @@
               <w:lang w:val="en-GB" w:eastAsia="en-GB"/>
             </w:rPr>
           </w:pPr>
-          <w:hyperlink w:anchor="_Toc496191541" w:history="1">
+          <w:hyperlink w:anchor="_Toc496217747" w:history="1">
             <w:r>
               <w:rPr>
                 <w:rStyle w:val="Hyperlink"/>
@@ -971,7 +956,7 @@
                 <w:noProof/>
                 <w:webHidden/>
               </w:rPr>
-              <w:instrText xml:space="preserve"> PAGEREF _Toc496191541 \h </w:instrText>
+              <w:instrText xml:space="preserve"> PAGEREF _Toc496217747 \h </w:instrText>
             </w:r>
             <w:r>
               <w:rPr>
@@ -991,7 +976,7 @@
                 <w:noProof/>
                 <w:webHidden/>
               </w:rPr>
-              <w:t>6</w:t>
+              <w:t>7</w:t>
             </w:r>
             <w:r>
               <w:rPr>
@@ -1047,7 +1032,7 @@
           <w:lang w:val="en-GB"/>
         </w:rPr>
       </w:pPr>
-      <w:bookmarkStart w:id="0" w:name="_Toc496191540"/>
+      <w:bookmarkStart w:id="1" w:name="_Toc496217746"/>
       <w:r>
         <w:rPr>
           <w:lang w:val="en-GB"/>
@@ -1061,7 +1046,7 @@
         </w:rPr>
         <w:t xml:space="preserve"> Software Process</w:t>
       </w:r>
-      <w:bookmarkEnd w:id="0"/>
+      <w:bookmarkEnd w:id="1"/>
     </w:p>
     <w:p>
       <w:pPr>
@@ -1082,7 +1067,27 @@
           <w:shd w:val="clear" w:color="auto" w:fill="FFFFFF"/>
           <w:lang w:val="en-GB" w:eastAsia="en-GB"/>
         </w:rPr>
-        <w:t>Iterative Software Process is a software development technique that, although it first came around in 1950, was only formally presented in 1970, in the article “Managing the development of large software systems, by Winston W. Royce.</w:t>
+        <w:t>Iterative Software Process is a software development technique that, although it first came around in 1950, was only formally presented in 1970, in the article “Managing the development of large software systems</w:t>
+      </w:r>
+      <w:r>
+        <w:rPr>
+          <w:rFonts w:ascii="Times" w:hAnsi="Times" w:cs="Arial"/>
+          <w:color w:val="000000"/>
+          <w:szCs w:val="24"/>
+          <w:shd w:val="clear" w:color="auto" w:fill="FFFFFF"/>
+          <w:lang w:val="en-GB" w:eastAsia="en-GB"/>
+        </w:rPr>
+        <w:t>”</w:t>
+      </w:r>
+      <w:r>
+        <w:rPr>
+          <w:rFonts w:ascii="Times" w:hAnsi="Times" w:cs="Arial"/>
+          <w:color w:val="000000"/>
+          <w:szCs w:val="24"/>
+          <w:shd w:val="clear" w:color="auto" w:fill="FFFFFF"/>
+          <w:lang w:val="en-GB" w:eastAsia="en-GB"/>
+        </w:rPr>
+        <w:t>, by Winston W. Royce.</w:t>
       </w:r>
     </w:p>
     <w:p>
@@ -1398,6 +1403,132 @@
           <w:lang w:val="en-GB" w:eastAsia="en-GB"/>
         </w:rPr>
         <w:t>Always begin with a basic implementation of some requirements to demonstrate the key aspects of the system;</w:t>
+      </w:r>
+    </w:p>
+    <w:p>
+      <w:pPr>
+        <w:numPr>
+          <w:ilvl w:val="0"/>
+          <w:numId w:val="29"/>
+        </w:numPr>
+        <w:spacing w:before="0"/>
+        <w:ind w:left="-142" w:firstLine="357"/>
+        <w:textAlignment w:val="baseline"/>
+        <w:rPr>
+          <w:rFonts w:ascii="Times" w:hAnsi="Times" w:cs="Arial"/>
+          <w:color w:val="000000"/>
+          <w:szCs w:val="24"/>
+          <w:lang w:val="en-GB" w:eastAsia="en-GB"/>
+        </w:rPr>
+      </w:pPr>
+      <w:r>
+        <w:rPr>
+          <w:rFonts w:ascii="Times" w:hAnsi="Times" w:cs="Arial"/>
+          <w:color w:val="000000"/>
+          <w:szCs w:val="24"/>
+          <w:lang w:val="en-GB" w:eastAsia="en-GB"/>
+        </w:rPr>
+        <w:t>Design should be around isolated and easily found modules of related requirements. Per iteration, one module should be completed or reviewed;</w:t>
+      </w:r>
+    </w:p>
+    <w:p>
+      <w:pPr>
+        <w:numPr>
+          <w:ilvl w:val="0"/>
+          <w:numId w:val="29"/>
+        </w:numPr>
+        <w:spacing w:before="0"/>
+        <w:ind w:left="-142" w:firstLine="357"/>
+        <w:textAlignment w:val="baseline"/>
+        <w:rPr>
+          <w:rFonts w:ascii="Times" w:hAnsi="Times" w:cs="Arial"/>
+          <w:color w:val="000000"/>
+          <w:szCs w:val="24"/>
+          <w:lang w:val="en-GB" w:eastAsia="en-GB"/>
+        </w:rPr>
+      </w:pPr>
+      <w:r>
+        <w:rPr>
+          <w:rFonts w:ascii="Times" w:hAnsi="Times" w:cs="Arial"/>
+          <w:color w:val="000000"/>
+          <w:szCs w:val="24"/>
+          <w:lang w:val="en-GB" w:eastAsia="en-GB"/>
+        </w:rPr>
+        <w:t>Work is to be done in short cycles;</w:t>
+      </w:r>
+    </w:p>
+    <w:p>
+      <w:pPr>
+        <w:numPr>
+          <w:ilvl w:val="0"/>
+          <w:numId w:val="29"/>
+        </w:numPr>
+        <w:spacing w:before="0"/>
+        <w:ind w:left="-142" w:firstLine="357"/>
+        <w:textAlignment w:val="baseline"/>
+        <w:rPr>
+          <w:rFonts w:ascii="Times" w:hAnsi="Times" w:cs="Arial"/>
+          <w:color w:val="000000"/>
+          <w:szCs w:val="24"/>
+          <w:lang w:val="en-GB" w:eastAsia="en-GB"/>
+        </w:rPr>
+      </w:pPr>
+      <w:r>
+        <w:rPr>
+          <w:rFonts w:ascii="Times" w:hAnsi="Times" w:cs="Arial"/>
+          <w:color w:val="000000"/>
+          <w:szCs w:val="24"/>
+          <w:lang w:val="en-GB" w:eastAsia="en-GB"/>
+        </w:rPr>
+        <w:t>While working on an iteration, the customer cannot change the requirements for that iteration, but the development team may change them by letting go of features in order to meet deadlines;</w:t>
+      </w:r>
+    </w:p>
+    <w:p>
+      <w:pPr>
+        <w:numPr>
+          <w:ilvl w:val="0"/>
+          <w:numId w:val="29"/>
+        </w:numPr>
+        <w:spacing w:before="0"/>
+        <w:ind w:left="-142" w:firstLine="357"/>
+        <w:textAlignment w:val="baseline"/>
+        <w:rPr>
+          <w:rFonts w:ascii="Times" w:hAnsi="Times" w:cs="Arial"/>
+          <w:color w:val="000000"/>
+          <w:szCs w:val="24"/>
+          <w:lang w:val="en-GB" w:eastAsia="en-GB"/>
+        </w:rPr>
+      </w:pPr>
+      <w:r>
+        <w:rPr>
+          <w:rFonts w:ascii="Times" w:hAnsi="Times" w:cs="Arial"/>
+          <w:color w:val="000000"/>
+          <w:szCs w:val="24"/>
+          <w:lang w:val="en-GB" w:eastAsia="en-GB"/>
+        </w:rPr>
+        <w:t>Modifications must become easier to apply as iterations progress. Otherwise, redesign is needed.</w:t>
+      </w:r>
+    </w:p>
+    <w:p>
+      <w:pPr>
+        <w:spacing w:before="0"/>
+        <w:ind w:left="215"/>
+        <w:textAlignment w:val="baseline"/>
+        <w:rPr>
+          <w:rFonts w:ascii="Times" w:hAnsi="Times" w:cs="Arial"/>
+          <w:color w:val="000000"/>
+          <w:szCs w:val="24"/>
+          <w:lang w:val="en-GB" w:eastAsia="en-GB"/>
+        </w:rPr>
+      </w:pPr>
+      <w:r>
+        <w:rPr>
+          <w:rFonts w:ascii="Times" w:hAnsi="Times" w:cs="Arial"/>
+          <w:color w:val="000000"/>
+          <w:szCs w:val="24"/>
+          <w:lang w:val="en-GB" w:eastAsia="en-GB"/>
+        </w:rPr>
+        <w:t>The Iterative Method comprehends the following phases (fig.1):</w:t>
       </w:r>
     </w:p>
     <w:p>
@@ -1929,8 +2060,6 @@
           <w:lang w:val="en-GB" w:eastAsia="en-GB"/>
         </w:rPr>
       </w:pPr>
-      <w:bookmarkStart w:id="1" w:name="_GoBack"/>
-      <w:bookmarkEnd w:id="1"/>
     </w:p>
     <w:p>
       <w:pPr>
@@ -2014,7 +2143,25 @@
           <w:szCs w:val="24"/>
           <w:lang w:val="en-GB" w:eastAsia="en-GB"/>
         </w:rPr>
-        <w:t xml:space="preserve">terative project for the USA Navy helicopter-ship system LAMPS. It was “a 4-year 200 person-year effort involving millions of line of code, it was incrementally delivered in 45 timeboxed iterations (1 month per iteration)”. </w:t>
+        <w:t>terative project for the USA Navy helicopter-ship system LAMPS</w:t>
+      </w:r>
+      <w:r>
+        <w:rPr>
+          <w:rFonts w:ascii="Times" w:hAnsi="Times" w:cs="Arial"/>
+          <w:color w:val="000000"/>
+          <w:szCs w:val="24"/>
+          <w:lang w:val="en-GB" w:eastAsia="en-GB"/>
+        </w:rPr>
+        <w:t xml:space="preserve"> (Light Airborne Multipurpose System)</w:t>
+      </w:r>
+      <w:r>
+        <w:rPr>
+          <w:rFonts w:ascii="Times" w:hAnsi="Times" w:cs="Arial"/>
+          <w:color w:val="000000"/>
+          <w:szCs w:val="24"/>
+          <w:lang w:val="en-GB" w:eastAsia="en-GB"/>
+        </w:rPr>
+        <w:t xml:space="preserve">. It was “a 4-year 200 person-year effort involving millions of line of code, it was incrementally delivered in 45 timeboxed iterations (1 month per iteration)”. </w:t>
       </w:r>
     </w:p>
     <w:p>
@@ -2351,7 +2498,7 @@
                 <wp:positionV relativeFrom="paragraph">
                   <wp:posOffset>531545</wp:posOffset>
                 </wp:positionV>
-                <wp:extent cx="5957099" cy="1884752"/>
+                <wp:extent cx="5957099" cy="1884683"/>
                 <wp:effectExtent l="0" t="0" r="12065" b="0"/>
                 <wp:wrapTopAndBottom/>
                 <wp:docPr id="10" name="Group 10"/>
@@ -2363,9 +2510,9 @@
                       <wpg:grpSpPr>
                         <a:xfrm>
                           <a:off x="0" y="0"/>
-                          <a:ext cx="5957099" cy="1884752"/>
+                          <a:ext cx="5957099" cy="1884683"/>
                           <a:chOff x="0" y="0"/>
-                          <a:chExt cx="5957099" cy="1884752"/>
+                          <a:chExt cx="5957099" cy="1884683"/>
                         </a:xfrm>
                       </wpg:grpSpPr>
                       <pic:pic xmlns:pic="http://schemas.openxmlformats.org/drawingml/2006/picture">
@@ -2407,7 +2554,7 @@
                         <wps:cNvSpPr txBox="1"/>
                         <wps:spPr>
                           <a:xfrm>
-                            <a:off x="9054" y="1611067"/>
+                            <a:off x="9054" y="1610998"/>
                             <a:ext cx="5948045" cy="273685"/>
                           </a:xfrm>
                           <a:prstGeom prst="rect">
@@ -2427,7 +2574,7 @@
                               <w:pPr>
                                 <w:pStyle w:val="Caption"/>
                                 <w:rPr>
-                                  <w:rFonts w:ascii="Times" w:hAnsi="Times" w:cs="Arial"/>
+                                  <w:rFonts w:ascii="Times" w:hAnsi="Times"/>
                                   <w:i w:val="0"/>
                                   <w:color w:val="C00000"/>
                                   <w:sz w:val="20"/>
@@ -2449,44 +2596,7 @@
                                   <w:color w:val="C00000"/>
                                   <w:sz w:val="20"/>
                                 </w:rPr>
-                                <w:fldChar w:fldCharType="begin"/>
-                              </w:r>
-                              <w:r>
-                                <w:rPr>
-                                  <w:rFonts w:ascii="Times" w:hAnsi="Times"/>
-                                  <w:i w:val="0"/>
-                                  <w:color w:val="C00000"/>
-                                  <w:sz w:val="20"/>
-                                </w:rPr>
-                                <w:instrText xml:space="preserve"> SEQ Figure \* ARABIC </w:instrText>
-                              </w:r>
-                              <w:r>
-                                <w:rPr>
-                                  <w:rFonts w:ascii="Times" w:hAnsi="Times"/>
-                                  <w:i w:val="0"/>
-                                  <w:color w:val="C00000"/>
-                                  <w:sz w:val="20"/>
-                                </w:rPr>
-                                <w:fldChar w:fldCharType="separate"/>
-                              </w:r>
-                              <w:r>
-                                <w:rPr>
-                                  <w:rFonts w:ascii="Times" w:hAnsi="Times"/>
-                                  <w:i w:val="0"/>
-                                  <w:noProof/>
-                                  <w:color w:val="C00000"/>
-                                  <w:sz w:val="20"/>
-                                </w:rPr>
-                                <w:t>1</w:t>
-                              </w:r>
-                              <w:r>
-                                <w:rPr>
-                                  <w:rFonts w:ascii="Times" w:hAnsi="Times"/>
-                                  <w:i w:val="0"/>
-                                  <w:color w:val="C00000"/>
-                                  <w:sz w:val="20"/>
-                                </w:rPr>
-                                <w:fldChar w:fldCharType="end"/>
+                                <w:t>2</w:t>
                               </w:r>
                               <w:r>
                                 <w:rPr>
@@ -2515,19 +2625,19 @@
           </mc:Choice>
           <mc:Fallback>
             <w:pict>
-              <v:group w14:anchorId="039AA24C" id="Group 10" o:spid="_x0000_s1029" style="position:absolute;margin-left:0;margin-top:41.85pt;width:469.05pt;height:148.4pt;z-index:251664384;mso-position-horizontal:center;mso-position-horizontal-relative:margin" coordsize="5957099,1884752" o:gfxdata="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">
+              <v:group w14:anchorId="039AA24C" id="Group 10" o:spid="_x0000_s1029" style="position:absolute;margin-left:0;margin-top:41.85pt;width:469.05pt;height:148.4pt;z-index:251664384;mso-position-horizontal:center;mso-position-horizontal-relative:margin" coordsize="5957099,1884683" o:gfxdata="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">
                 <v:shape id="Picture 2" o:spid="_x0000_s1030" type="#_x0000_t75" alt="https://lh5.googleusercontent.com/M2-kzuQ6PDfCHhUwr_MqG76pt7WeJZzTNVt0hNSyksBNorfaOvXIhRsbB5VFRyjG6A4QOQTFEp1eUQvDZNtLcEKRRGQ9-lKkMBKBCs-SPe6tfH1GWDvPf49-v8e5Jd1Lt6Kwsj68" style="position:absolute;width:5948045;height:1602740;visibility:visible;mso-wrap-style:square" o:gfxdata="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">
                   <v:imagedata r:id="rId12" o:title="//lh5.googleusercontent.com/M2-kzuQ6PDfCHhUwr_MqG76pt7WeJZzTNVt0hNSyksBNorfaOvXIhRsbB5VFRyjG6A4QOQTFEp1eUQvDZNtLcEKRRGQ9-lKkMBKBCs-SPe6tfH1GWDvPf49-v8e5Jd1Lt6Kwsj68"/>
                   <v:path arrowok="t"/>
                 </v:shape>
-                <v:shape id="Text Box 8" o:spid="_x0000_s1031" type="#_x0000_t202" style="position:absolute;left:9054;top:1611067;width:5948045;height:273685;visibility:visible;mso-wrap-style:square;v-text-anchor:top" o:gfxdata="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" stroked="f">
+                <v:shape id="Text Box 8" o:spid="_x0000_s1031" type="#_x0000_t202" style="position:absolute;left:9054;top:1610998;width:5948045;height:273685;visibility:visible;mso-wrap-style:square;v-text-anchor:top" o:gfxdata="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" stroked="f">
                   <v:textbox style="mso-fit-shape-to-text:t" inset="0,0,0,0">
                     <w:txbxContent>
                       <w:p>
                         <w:pPr>
                           <w:pStyle w:val="Caption"/>
                           <w:rPr>
-                            <w:rFonts w:ascii="Times" w:hAnsi="Times" w:cs="Arial"/>
+                            <w:rFonts w:ascii="Times" w:hAnsi="Times"/>
                             <w:i w:val="0"/>
                             <w:color w:val="C00000"/>
                             <w:sz w:val="20"/>
@@ -2549,44 +2659,7 @@
                             <w:color w:val="C00000"/>
                             <w:sz w:val="20"/>
                           </w:rPr>
-                          <w:fldChar w:fldCharType="begin"/>
-                        </w:r>
-                        <w:r>
-                          <w:rPr>
-                            <w:rFonts w:ascii="Times" w:hAnsi="Times"/>
-                            <w:i w:val="0"/>
-                            <w:color w:val="C00000"/>
-                            <w:sz w:val="20"/>
-                          </w:rPr>
-                          <w:instrText xml:space="preserve"> SEQ Figure \* ARABIC </w:instrText>
-                        </w:r>
-                        <w:r>
-                          <w:rPr>
-                            <w:rFonts w:ascii="Times" w:hAnsi="Times"/>
-                            <w:i w:val="0"/>
-                            <w:color w:val="C00000"/>
-                            <w:sz w:val="20"/>
-                          </w:rPr>
-                          <w:fldChar w:fldCharType="separate"/>
-                        </w:r>
-                        <w:r>
-                          <w:rPr>
-                            <w:rFonts w:ascii="Times" w:hAnsi="Times"/>
-                            <w:i w:val="0"/>
-                            <w:noProof/>
-                            <w:color w:val="C00000"/>
-                            <w:sz w:val="20"/>
-                          </w:rPr>
-                          <w:t>1</w:t>
-                        </w:r>
-                        <w:r>
-                          <w:rPr>
-                            <w:rFonts w:ascii="Times" w:hAnsi="Times"/>
-                            <w:i w:val="0"/>
-                            <w:color w:val="C00000"/>
-                            <w:sz w:val="20"/>
-                          </w:rPr>
-                          <w:fldChar w:fldCharType="end"/>
+                          <w:t>2</w:t>
                         </w:r>
                         <w:r>
                           <w:rPr>
@@ -2718,16 +2791,12 @@
     <w:p>
       <w:pPr>
         <w:spacing w:before="0"/>
+        <w:ind w:left="-142" w:firstLine="357"/>
         <w:jc w:val="center"/>
         <w:rPr>
-          <w:rFonts w:ascii="Avenir Book" w:eastAsiaTheme="majorEastAsia" w:hAnsi="Avenir Book" w:cstheme="majorBidi"/>
-          <w:b/>
-          <w:sz w:val="32"/>
-          <w:szCs w:val="32"/>
           <w:lang w:val="en-GB"/>
         </w:rPr>
       </w:pPr>
-      <w:bookmarkStart w:id="2" w:name="_Toc496191541"/>
       <w:r>
         <w:rPr>
           <w:rFonts w:ascii="Times" w:hAnsi="Times" w:cs="Arial"/>
@@ -2740,13 +2809,13 @@
         <mc:AlternateContent>
           <mc:Choice Requires="wpg">
             <w:drawing>
-              <wp:anchor distT="0" distB="0" distL="114300" distR="114300" simplePos="0" relativeHeight="251675648" behindDoc="0" locked="0" layoutInCell="1" allowOverlap="1" wp14:anchorId="3462EAC6" wp14:editId="51D57E54">
+              <wp:anchor distT="0" distB="0" distL="114300" distR="114300" simplePos="0" relativeHeight="251675648" behindDoc="0" locked="0" layoutInCell="1" allowOverlap="1" wp14:anchorId="3462EAC6" wp14:editId="4BABDC7A">
                 <wp:simplePos x="0" y="0"/>
                 <wp:positionH relativeFrom="margin">
-                  <wp:posOffset>0</wp:posOffset>
+                  <wp:posOffset>-154305</wp:posOffset>
                 </wp:positionH>
                 <wp:positionV relativeFrom="paragraph">
-                  <wp:posOffset>415925</wp:posOffset>
+                  <wp:posOffset>167640</wp:posOffset>
                 </wp:positionV>
                 <wp:extent cx="5948045" cy="1911350"/>
                 <wp:effectExtent l="0" t="0" r="0" b="0"/>
@@ -2847,44 +2916,7 @@
                                   <w:color w:val="C00000"/>
                                   <w:sz w:val="20"/>
                                 </w:rPr>
-                                <w:fldChar w:fldCharType="begin"/>
-                              </w:r>
-                              <w:r>
-                                <w:rPr>
-                                  <w:rFonts w:ascii="Times" w:hAnsi="Times"/>
-                                  <w:i w:val="0"/>
-                                  <w:color w:val="C00000"/>
-                                  <w:sz w:val="20"/>
-                                </w:rPr>
-                                <w:instrText xml:space="preserve"> SEQ Figure \* ARABIC </w:instrText>
-                              </w:r>
-                              <w:r>
-                                <w:rPr>
-                                  <w:rFonts w:ascii="Times" w:hAnsi="Times"/>
-                                  <w:i w:val="0"/>
-                                  <w:color w:val="C00000"/>
-                                  <w:sz w:val="20"/>
-                                </w:rPr>
-                                <w:fldChar w:fldCharType="separate"/>
-                              </w:r>
-                              <w:r>
-                                <w:rPr>
-                                  <w:rFonts w:ascii="Times" w:hAnsi="Times"/>
-                                  <w:i w:val="0"/>
-                                  <w:noProof/>
-                                  <w:color w:val="C00000"/>
-                                  <w:sz w:val="20"/>
-                                </w:rPr>
-                                <w:t>2</w:t>
-                              </w:r>
-                              <w:r>
-                                <w:rPr>
-                                  <w:rFonts w:ascii="Times" w:hAnsi="Times"/>
-                                  <w:i w:val="0"/>
-                                  <w:color w:val="C00000"/>
-                                  <w:sz w:val="20"/>
-                                </w:rPr>
-                                <w:fldChar w:fldCharType="end"/>
+                                <w:t>3</w:t>
                               </w:r>
                               <w:r>
                                 <w:rPr>
@@ -2913,7 +2945,7 @@
           </mc:Choice>
           <mc:Fallback>
             <w:pict>
-              <v:group w14:anchorId="3462EAC6" id="Group 12" o:spid="_x0000_s1032" style="position:absolute;left:0;text-align:left;margin-left:0;margin-top:32.75pt;width:468.35pt;height:150.5pt;z-index:251675648;mso-position-horizontal-relative:margin" coordsize="5948045,1911933" o:gfxdata="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">
+              <v:group w14:anchorId="3462EAC6" id="Group 12" o:spid="_x0000_s1032" style="position:absolute;left:0;text-align:left;margin-left:-12.15pt;margin-top:13.2pt;width:468.35pt;height:150.5pt;z-index:251675648;mso-position-horizontal-relative:margin" coordsize="5948045,1911933" o:gfxdata="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">
                 <v:shape id="Picture 5" o:spid="_x0000_s1033" type="#_x0000_t75" alt="https://lh3.googleusercontent.com/1m3LdMHj8bqBfOOlmqbIf5t3IlQ1S0RLutHrcquY1xUznUa3zD5udH2KSRcTemOmqSp0X1gMtjj0pPi_FXrsmKW6sMJ6J1IziN0Nq-WjZ4d7Mvvb6G66YWF5t0CXeoUk3VmmC4ep" style="position:absolute;width:5948045;height:1602740;visibility:visible;mso-wrap-style:square" o:gfxdata="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">
                   <v:imagedata r:id="rId14" o:title="//lh3.googleusercontent.com/1m3LdMHj8bqBfOOlmqbIf5t3IlQ1S0RLutHrcquY1xUznUa3zD5udH2KSRcTemOmqSp0X1gMtjj0pPi_FXrsmKW6sMJ6J1IziN0Nq-WjZ4d7Mvvb6G66YWF5t0CXeoUk3VmmC4ep"/>
                   <v:path arrowok="t"/>
@@ -2948,44 +2980,7 @@
                             <w:color w:val="C00000"/>
                             <w:sz w:val="20"/>
                           </w:rPr>
-                          <w:fldChar w:fldCharType="begin"/>
-                        </w:r>
-                        <w:r>
-                          <w:rPr>
-                            <w:rFonts w:ascii="Times" w:hAnsi="Times"/>
-                            <w:i w:val="0"/>
-                            <w:color w:val="C00000"/>
-                            <w:sz w:val="20"/>
-                          </w:rPr>
-                          <w:instrText xml:space="preserve"> SEQ Figure \* ARABIC </w:instrText>
-                        </w:r>
-                        <w:r>
-                          <w:rPr>
-                            <w:rFonts w:ascii="Times" w:hAnsi="Times"/>
-                            <w:i w:val="0"/>
-                            <w:color w:val="C00000"/>
-                            <w:sz w:val="20"/>
-                          </w:rPr>
-                          <w:fldChar w:fldCharType="separate"/>
-                        </w:r>
-                        <w:r>
-                          <w:rPr>
-                            <w:rFonts w:ascii="Times" w:hAnsi="Times"/>
-                            <w:i w:val="0"/>
-                            <w:noProof/>
-                            <w:color w:val="C00000"/>
-                            <w:sz w:val="20"/>
-                          </w:rPr>
-                          <w:t>2</w:t>
-                        </w:r>
-                        <w:r>
-                          <w:rPr>
-                            <w:rFonts w:ascii="Times" w:hAnsi="Times"/>
-                            <w:i w:val="0"/>
-                            <w:color w:val="C00000"/>
-                            <w:sz w:val="20"/>
-                          </w:rPr>
-                          <w:fldChar w:fldCharType="end"/>
+                          <w:t>3</w:t>
                         </w:r>
                         <w:r>
                           <w:rPr>
@@ -3006,10 +3001,387 @@
           </mc:Fallback>
         </mc:AlternateContent>
       </w:r>
-      <w:r>
-        <w:rPr>
+    </w:p>
+    <w:p>
+      <w:pPr>
+        <w:spacing w:before="0"/>
+        <w:ind w:left="-142" w:firstLine="357"/>
+        <w:rPr>
+          <w:rFonts w:ascii="Times" w:hAnsi="Times"/>
+          <w:color w:val="C00000"/>
           <w:lang w:val="en-GB"/>
         </w:rPr>
+      </w:pPr>
+      <w:r>
+        <w:rPr>
+          <w:rFonts w:ascii="Times" w:hAnsi="Times"/>
+          <w:color w:val="C00000"/>
+          <w:lang w:val="en-GB"/>
+        </w:rPr>
+        <w:t>Online Documentation:</w:t>
+      </w:r>
+    </w:p>
+    <w:p>
+      <w:pPr>
+        <w:pStyle w:val="NormalWeb"/>
+        <w:spacing w:before="0" w:beforeAutospacing="0" w:after="0" w:afterAutospacing="0" w:line="360" w:lineRule="auto"/>
+        <w:ind w:left="-142" w:firstLine="357"/>
+        <w:rPr>
+          <w:rFonts w:ascii="Times" w:hAnsi="Times" w:cs="Arial"/>
+          <w:color w:val="000000"/>
+        </w:rPr>
+      </w:pPr>
+      <w:r>
+        <w:rPr>
+          <w:rFonts w:ascii="Times" w:hAnsi="Times" w:cs="Arial"/>
+          <w:color w:val="000000"/>
+        </w:rPr>
+        <w:t>Winston W. Royce</w:t>
+      </w:r>
+      <w:r>
+        <w:rPr>
+          <w:rFonts w:ascii="Times" w:hAnsi="Times" w:cs="Arial"/>
+          <w:color w:val="000000"/>
+        </w:rPr>
+        <w:t>’s</w:t>
+      </w:r>
+      <w:r>
+        <w:rPr>
+          <w:rFonts w:ascii="Times" w:hAnsi="Times" w:cs="Arial"/>
+          <w:color w:val="000000"/>
+        </w:rPr>
+        <w:t xml:space="preserve"> </w:t>
+      </w:r>
+      <w:r>
+        <w:rPr>
+          <w:rFonts w:ascii="Times" w:hAnsi="Times" w:cs="Arial"/>
+          <w:color w:val="000000"/>
+          <w:shd w:val="clear" w:color="auto" w:fill="FFFFFF"/>
+        </w:rPr>
+        <w:t>“Managing the development of large software systems</w:t>
+      </w:r>
+      <w:r>
+        <w:rPr>
+          <w:rFonts w:ascii="Times" w:hAnsi="Times" w:cs="Arial"/>
+          <w:color w:val="000000"/>
+          <w:shd w:val="clear" w:color="auto" w:fill="FFFFFF"/>
+        </w:rPr>
+        <w:t>”</w:t>
+      </w:r>
+      <w:r>
+        <w:rPr>
+          <w:rFonts w:ascii="Times" w:hAnsi="Times" w:cs="Arial"/>
+          <w:color w:val="000000"/>
+          <w:shd w:val="clear" w:color="auto" w:fill="FFFFFF"/>
+        </w:rPr>
+        <w:t xml:space="preserve"> paper:</w:t>
+      </w:r>
+    </w:p>
+    <w:p>
+      <w:pPr>
+        <w:pStyle w:val="NormalWeb"/>
+        <w:spacing w:before="0" w:beforeAutospacing="0" w:after="0" w:afterAutospacing="0" w:line="360" w:lineRule="auto"/>
+        <w:ind w:left="-142" w:firstLine="357"/>
+        <w:rPr>
+          <w:rFonts w:ascii="Times" w:hAnsi="Times"/>
+          <w:color w:val="C00000"/>
+        </w:rPr>
+      </w:pPr>
+      <w:hyperlink r:id="rId15" w:history="1">
+        <w:r>
+          <w:rPr>
+            <w:rStyle w:val="Hyperlink"/>
+            <w:rFonts w:ascii="Times" w:hAnsi="Times" w:cs="Arial"/>
+            <w:color w:val="C00000"/>
+          </w:rPr>
+          <w:t>http://www.cs.umd.edu/class/spring2003/cmsc838p/Process/waterfall.pdf</w:t>
+        </w:r>
+      </w:hyperlink>
+    </w:p>
+    <w:p>
+      <w:pPr>
+        <w:spacing w:before="0"/>
+        <w:rPr>
+          <w:rFonts w:ascii="Times" w:hAnsi="Times"/>
+          <w:color w:val="C00000"/>
+          <w:lang w:val="en-GB"/>
+        </w:rPr>
+      </w:pPr>
+    </w:p>
+    <w:p>
+      <w:pPr>
+        <w:spacing w:before="0"/>
+        <w:ind w:left="-142" w:firstLine="357"/>
+        <w:rPr>
+          <w:rFonts w:ascii="Times" w:hAnsi="Times"/>
+          <w:color w:val="C00000"/>
+          <w:lang w:val="en-GB"/>
+        </w:rPr>
+      </w:pPr>
+      <w:r>
+        <w:rPr>
+          <w:rFonts w:ascii="Times" w:hAnsi="Times"/>
+          <w:color w:val="C00000"/>
+          <w:lang w:val="en-GB"/>
+        </w:rPr>
+        <w:t>Videos:</w:t>
+      </w:r>
+    </w:p>
+    <w:p>
+      <w:pPr>
+        <w:spacing w:before="0"/>
+        <w:ind w:left="-142" w:firstLine="357"/>
+        <w:rPr>
+          <w:rFonts w:ascii="Times" w:hAnsi="Times"/>
+          <w:szCs w:val="24"/>
+          <w:lang w:val="en-GB"/>
+        </w:rPr>
+      </w:pPr>
+      <w:r>
+        <w:rPr>
+          <w:rFonts w:ascii="Times" w:hAnsi="Times"/>
+          <w:szCs w:val="24"/>
+          <w:lang w:val="en-GB"/>
+        </w:rPr>
+        <w:t xml:space="preserve">Iterative and </w:t>
+      </w:r>
+      <w:r>
+        <w:rPr>
+          <w:rFonts w:ascii="Times" w:hAnsi="Times"/>
+          <w:szCs w:val="24"/>
+          <w:lang w:val="en-GB"/>
+        </w:rPr>
+        <w:t>Incremental</w:t>
+      </w:r>
+      <w:r>
+        <w:rPr>
+          <w:rFonts w:ascii="Times" w:hAnsi="Times"/>
+          <w:szCs w:val="24"/>
+          <w:lang w:val="en-GB"/>
+        </w:rPr>
+        <w:t>:</w:t>
+      </w:r>
+    </w:p>
+    <w:p>
+      <w:pPr>
+        <w:spacing w:before="0"/>
+        <w:ind w:left="-142" w:firstLine="357"/>
+        <w:rPr>
+          <w:rFonts w:ascii="Times" w:hAnsi="Times"/>
+          <w:color w:val="C00000"/>
+          <w:szCs w:val="24"/>
+          <w:lang w:val="en-GB"/>
+        </w:rPr>
+      </w:pPr>
+      <w:hyperlink r:id="rId16" w:history="1">
+        <w:r>
+          <w:rPr>
+            <w:rStyle w:val="Hyperlink"/>
+            <w:rFonts w:ascii="Times" w:hAnsi="Times"/>
+            <w:color w:val="C00000"/>
+            <w:szCs w:val="24"/>
+            <w:lang w:val="en-GB"/>
+          </w:rPr>
+          <w:t>https://www.youtube.com/watch?v=gcpOZi6Hz38&amp;t=19s</w:t>
+        </w:r>
+      </w:hyperlink>
+    </w:p>
+    <w:p>
+      <w:pPr>
+        <w:spacing w:before="0"/>
+        <w:ind w:left="-142" w:firstLine="357"/>
+        <w:rPr>
+          <w:rFonts w:ascii="Times" w:hAnsi="Times"/>
+          <w:szCs w:val="24"/>
+          <w:lang w:val="en-GB"/>
+        </w:rPr>
+      </w:pPr>
+      <w:r>
+        <w:rPr>
+          <w:rFonts w:ascii="Times" w:hAnsi="Times"/>
+          <w:szCs w:val="24"/>
+          <w:lang w:val="en-GB"/>
+        </w:rPr>
+        <w:t>Iterative Model</w:t>
+      </w:r>
+      <w:r>
+        <w:rPr>
+          <w:rFonts w:ascii="Times" w:hAnsi="Times"/>
+          <w:szCs w:val="24"/>
+          <w:lang w:val="en-GB"/>
+        </w:rPr>
+        <w:t xml:space="preserve"> (theoretical explanation):</w:t>
+      </w:r>
+    </w:p>
+    <w:p>
+      <w:pPr>
+        <w:spacing w:before="0"/>
+        <w:ind w:left="-142" w:firstLine="357"/>
+        <w:rPr>
+          <w:rFonts w:ascii="Times" w:hAnsi="Times"/>
+          <w:color w:val="C00000"/>
+          <w:szCs w:val="24"/>
+          <w:lang w:val="en-GB"/>
+        </w:rPr>
+      </w:pPr>
+      <w:hyperlink r:id="rId17" w:history="1">
+        <w:r>
+          <w:rPr>
+            <w:rStyle w:val="Hyperlink"/>
+            <w:rFonts w:ascii="Times" w:hAnsi="Times"/>
+            <w:color w:val="C00000"/>
+            <w:szCs w:val="24"/>
+            <w:lang w:val="en-GB"/>
+          </w:rPr>
+          <w:t>https://www.youtube.com/watch?v=XVvbzycRQ_Y</w:t>
+        </w:r>
+      </w:hyperlink>
+    </w:p>
+    <w:p>
+      <w:pPr>
+        <w:spacing w:before="0"/>
+        <w:ind w:left="-142" w:firstLine="357"/>
+        <w:rPr>
+          <w:rFonts w:ascii="Times" w:hAnsi="Times"/>
+          <w:szCs w:val="24"/>
+          <w:lang w:val="en-GB"/>
+        </w:rPr>
+      </w:pPr>
+      <w:r>
+        <w:rPr>
+          <w:rFonts w:ascii="Times" w:hAnsi="Times" w:cs="Roboto-Regular"/>
+          <w:szCs w:val="24"/>
+          <w:lang w:val="en-GB"/>
+        </w:rPr>
+        <w:t>Agile Software Development - Part 5 - Iterative, incremental and evolutionary</w:t>
+      </w:r>
+      <w:r>
+        <w:rPr>
+          <w:rFonts w:ascii="Times" w:hAnsi="Times" w:cs="Roboto-Regular"/>
+          <w:szCs w:val="24"/>
+          <w:lang w:val="en-GB"/>
+        </w:rPr>
+        <w:t>:</w:t>
+      </w:r>
+    </w:p>
+    <w:p>
+      <w:pPr>
+        <w:spacing w:before="0"/>
+        <w:ind w:left="-142" w:firstLine="357"/>
+        <w:rPr>
+          <w:rFonts w:ascii="Times" w:hAnsi="Times"/>
+          <w:color w:val="C00000"/>
+          <w:szCs w:val="24"/>
+          <w:lang w:val="en-GB"/>
+        </w:rPr>
+      </w:pPr>
+      <w:hyperlink r:id="rId18" w:history="1">
+        <w:r>
+          <w:rPr>
+            <w:rStyle w:val="Hyperlink"/>
+            <w:rFonts w:ascii="Times" w:hAnsi="Times"/>
+            <w:color w:val="C00000"/>
+            <w:szCs w:val="24"/>
+            <w:lang w:val="en-GB"/>
+          </w:rPr>
+          <w:t>https://www.youtube.com/watch?v=mUdCDMpKojY</w:t>
+        </w:r>
+      </w:hyperlink>
+    </w:p>
+    <w:p>
+      <w:pPr>
+        <w:spacing w:before="0"/>
+        <w:ind w:left="-142" w:firstLine="357"/>
+        <w:rPr>
+          <w:rFonts w:ascii="Times" w:hAnsi="Times"/>
+          <w:szCs w:val="24"/>
+          <w:lang w:val="en-GB"/>
+        </w:rPr>
+      </w:pPr>
+      <w:r>
+        <w:rPr>
+          <w:rFonts w:ascii="Times" w:hAnsi="Times" w:cs="Roboto-Regular"/>
+          <w:szCs w:val="24"/>
+          <w:lang w:val="en-GB"/>
+        </w:rPr>
+        <w:t>From Incremental &amp; Iterative to Agile - What's the Right Process for Your Team?</w:t>
+      </w:r>
+      <w:r>
+        <w:rPr>
+          <w:rFonts w:ascii="Times" w:hAnsi="Times" w:cs="Roboto-Regular"/>
+          <w:szCs w:val="24"/>
+          <w:lang w:val="en-GB"/>
+        </w:rPr>
+        <w:t>:</w:t>
+      </w:r>
+    </w:p>
+    <w:p>
+      <w:pPr>
+        <w:spacing w:before="0"/>
+        <w:ind w:left="-142" w:firstLine="357"/>
+        <w:rPr>
+          <w:rFonts w:ascii="Times" w:hAnsi="Times"/>
+          <w:color w:val="C00000"/>
+          <w:szCs w:val="24"/>
+          <w:lang w:val="en-GB"/>
+        </w:rPr>
+      </w:pPr>
+      <w:hyperlink r:id="rId19" w:history="1">
+        <w:r>
+          <w:rPr>
+            <w:rStyle w:val="Hyperlink"/>
+            <w:rFonts w:ascii="Times" w:hAnsi="Times"/>
+            <w:color w:val="C00000"/>
+            <w:szCs w:val="24"/>
+            <w:lang w:val="en-GB"/>
+          </w:rPr>
+          <w:t>https://www.youtube.com/watch?v=Vlc2r_U30yo&amp;t=384s</w:t>
+        </w:r>
+      </w:hyperlink>
+    </w:p>
+    <w:p>
+      <w:pPr>
+        <w:spacing w:before="0"/>
+        <w:ind w:left="-142" w:firstLine="357"/>
+        <w:rPr>
+          <w:lang w:val="en-GB"/>
+        </w:rPr>
+      </w:pPr>
+    </w:p>
+    <w:p>
+      <w:pPr>
+        <w:spacing w:before="0"/>
+        <w:ind w:left="-142" w:firstLine="357"/>
+        <w:rPr>
+          <w:lang w:val="en-GB"/>
+        </w:rPr>
+      </w:pPr>
+    </w:p>
+    <w:p>
+      <w:pPr>
+        <w:spacing w:before="0"/>
+        <w:ind w:left="-142" w:firstLine="357"/>
+        <w:rPr>
+          <w:lang w:val="en-GB"/>
+        </w:rPr>
+      </w:pPr>
+    </w:p>
+    <w:p>
+      <w:pPr>
+        <w:spacing w:before="0"/>
+        <w:ind w:left="-142" w:firstLine="357"/>
+        <w:rPr>
+          <w:rFonts w:ascii="Avenir Book" w:eastAsiaTheme="majorEastAsia" w:hAnsi="Avenir Book" w:cstheme="majorBidi"/>
+          <w:b/>
+          <w:sz w:val="32"/>
+          <w:szCs w:val="32"/>
+          <w:lang w:val="en-GB"/>
+        </w:rPr>
+      </w:pPr>
+      <w:r>
+        <w:rPr>
+          <w:lang w:val="en-GB"/>
+        </w:rPr>
         <w:br w:type="page"/>
       </w:r>
     </w:p>
@@ -3020,6 +3392,7 @@
           <w:lang w:val="en-GB"/>
         </w:rPr>
       </w:pPr>
+      <w:bookmarkStart w:id="2" w:name="_Toc496217747"/>
       <w:r>
         <w:rPr>
           <w:lang w:val="en-GB"/>
@@ -3086,7 +3459,7 @@
                           </pic:cNvPicPr>
                         </pic:nvPicPr>
                         <pic:blipFill>
-                          <a:blip r:embed="rId15">
+                          <a:blip r:embed="rId20">
                             <a:extLst>
                               <a:ext uri="{28A0092B-C50C-407E-A947-70E740481C1C}">
                                 <a14:useLocalDpi xmlns:a14="http://schemas.microsoft.com/office/drawing/2010/main" val="0"/>
@@ -3161,44 +3534,7 @@
                                   <w:sz w:val="22"/>
                                   <w:szCs w:val="24"/>
                                 </w:rPr>
-                                <w:fldChar w:fldCharType="begin"/>
-                              </w:r>
-                              <w:r>
-                                <w:rPr>
-                                  <w:i w:val="0"/>
-                                  <w:color w:val="C00000"/>
-                                  <w:sz w:val="22"/>
-                                  <w:szCs w:val="24"/>
-                                </w:rPr>
-                                <w:instrText xml:space="preserve"> SEQ Figure \* ARABIC </w:instrText>
-                              </w:r>
-                              <w:r>
-                                <w:rPr>
-                                  <w:i w:val="0"/>
-                                  <w:color w:val="C00000"/>
-                                  <w:sz w:val="22"/>
-                                  <w:szCs w:val="24"/>
-                                </w:rPr>
-                                <w:fldChar w:fldCharType="separate"/>
-                              </w:r>
-                              <w:r>
-                                <w:rPr>
-                                  <w:i w:val="0"/>
-                                  <w:noProof/>
-                                  <w:color w:val="C00000"/>
-                                  <w:sz w:val="22"/>
-                                  <w:szCs w:val="24"/>
-                                </w:rPr>
-                                <w:t>1</w:t>
-                              </w:r>
-                              <w:r>
-                                <w:rPr>
-                                  <w:i w:val="0"/>
-                                  <w:color w:val="C00000"/>
-                                  <w:sz w:val="22"/>
-                                  <w:szCs w:val="24"/>
-                                </w:rPr>
-                                <w:fldChar w:fldCharType="end"/>
+                                <w:t>4</w:t>
                               </w:r>
                               <w:r>
                                 <w:rPr>
@@ -3229,7 +3565,7 @@
             <w:pict>
               <v:group w14:anchorId="0824BA8B" id="Group 7" o:spid="_x0000_s1035" style="position:absolute;left:0;text-align:left;margin-left:137.95pt;margin-top:43.05pt;width:150.8pt;height:178.05pt;z-index:251657216" coordsize="1915160,2261310" o:gfxdata="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">
                 <v:shape id="Picture 1" o:spid="_x0000_s1036" type="#_x0000_t75" alt="atts Humphrey.jpg" style="position:absolute;width:1915160;height:1915160;visibility:visible;mso-wrap-style:square" o:gfxdata="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">
-                  <v:imagedata r:id="rId16" o:title="atts Humphrey.jpg"/>
+                  <v:imagedata r:id="rId21" o:title="atts Humphrey.jpg"/>
                   <v:path arrowok="t"/>
                 </v:shape>
                 <v:shape id="Text Box 6" o:spid="_x0000_s1037" type="#_x0000_t202" style="position:absolute;top:1973655;width:1915160;height:287655;visibility:visible;mso-wrap-style:square;v-text-anchor:top" o:gfxdata="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" stroked="f">
@@ -3263,44 +3599,7 @@
                             <w:sz w:val="22"/>
                             <w:szCs w:val="24"/>
                           </w:rPr>
-                          <w:fldChar w:fldCharType="begin"/>
-                        </w:r>
-                        <w:r>
-                          <w:rPr>
-                            <w:i w:val="0"/>
-                            <w:color w:val="C00000"/>
-                            <w:sz w:val="22"/>
-                            <w:szCs w:val="24"/>
-                          </w:rPr>
-                          <w:instrText xml:space="preserve"> SEQ Figure \* ARABIC </w:instrText>
-                        </w:r>
-                        <w:r>
-                          <w:rPr>
-                            <w:i w:val="0"/>
-                            <w:color w:val="C00000"/>
-                            <w:sz w:val="22"/>
-                            <w:szCs w:val="24"/>
-                          </w:rPr>
-                          <w:fldChar w:fldCharType="separate"/>
-                        </w:r>
-                        <w:r>
-                          <w:rPr>
-                            <w:i w:val="0"/>
-                            <w:noProof/>
-                            <w:color w:val="C00000"/>
-                            <w:sz w:val="22"/>
-                            <w:szCs w:val="24"/>
-                          </w:rPr>
-                          <w:t>1</w:t>
-                        </w:r>
-                        <w:r>
-                          <w:rPr>
-                            <w:i w:val="0"/>
-                            <w:color w:val="C00000"/>
-                            <w:sz w:val="22"/>
-                            <w:szCs w:val="24"/>
-                          </w:rPr>
-                          <w:fldChar w:fldCharType="end"/>
+                          <w:t>4</w:t>
                         </w:r>
                         <w:r>
                           <w:rPr>
@@ -4192,7 +4491,7 @@
           <w:lang w:val="en-GB" w:eastAsia="en-GB"/>
         </w:rPr>
         <w:drawing>
-          <wp:anchor distT="0" distB="0" distL="114300" distR="114300" simplePos="0" relativeHeight="251658240" behindDoc="0" locked="0" layoutInCell="1" allowOverlap="1" wp14:anchorId="1DB358F6" wp14:editId="3A34321A">
+          <wp:anchor distT="0" distB="0" distL="114300" distR="114300" simplePos="0" relativeHeight="251658240" behindDoc="0" locked="0" layoutInCell="1" allowOverlap="1" wp14:anchorId="1DB358F6" wp14:editId="58CCDE95">
             <wp:simplePos x="0" y="0"/>
             <wp:positionH relativeFrom="margin">
               <wp:align>center</wp:align>
@@ -4217,8 +4516,17 @@
                     </pic:cNvPicPr>
                   </pic:nvPicPr>
                   <pic:blipFill>
-                    <a:blip r:embed="rId17">
+                    <a:blip r:embed="rId22">
                       <a:extLst>
+                        <a:ext uri="{BEBA8EAE-BF5A-486C-A8C5-ECC9F3942E4B}">
+                          <a14:imgProps xmlns:a14="http://schemas.microsoft.com/office/drawing/2010/main">
+                            <a14:imgLayer r:embed="rId23">
+                              <a14:imgEffect>
+                                <a14:saturation sat="0"/>
+                              </a14:imgEffect>
+                            </a14:imgLayer>
+                          </a14:imgProps>
+                        </a:ext>
                         <a:ext uri="{28A0092B-C50C-407E-A947-70E740481C1C}">
                           <a14:useLocalDpi xmlns:a14="http://schemas.microsoft.com/office/drawing/2010/main" val="0"/>
                         </a:ext>
@@ -4984,7 +5292,7 @@
                     </pic:cNvPicPr>
                   </pic:nvPicPr>
                   <pic:blipFill rotWithShape="1">
-                    <a:blip r:embed="rId18">
+                    <a:blip r:embed="rId24">
                       <a:extLst>
                         <a:ext uri="{28A0092B-C50C-407E-A947-70E740481C1C}">
                           <a14:useLocalDpi xmlns:a14="http://schemas.microsoft.com/office/drawing/2010/main" val="0"/>
@@ -6021,14 +6329,15 @@
         <w:jc w:val="both"/>
         <w:rPr>
           <w:rFonts w:ascii="Times" w:hAnsi="Times"/>
-        </w:rPr>
-      </w:pPr>
-      <w:hyperlink r:id="rId19" w:history="1">
+          <w:color w:val="C00000"/>
+        </w:rPr>
+      </w:pPr>
+      <w:hyperlink r:id="rId25" w:history="1">
         <w:r>
           <w:rPr>
             <w:rStyle w:val="Hyperlink"/>
             <w:rFonts w:ascii="Times" w:hAnsi="Times" w:cs="Arial"/>
-            <w:color w:val="1155CC"/>
+            <w:color w:val="C00000"/>
           </w:rPr>
           <w:t>https://en.wikipedia.org/wiki/Team_software_process</w:t>
         </w:r>
@@ -6042,14 +6351,15 @@
         <w:jc w:val="both"/>
         <w:rPr>
           <w:rFonts w:ascii="Times" w:hAnsi="Times"/>
-        </w:rPr>
-      </w:pPr>
-      <w:hyperlink r:id="rId20" w:history="1">
+          <w:color w:val="C00000"/>
+        </w:rPr>
+      </w:pPr>
+      <w:hyperlink r:id="rId26" w:history="1">
         <w:r>
           <w:rPr>
             <w:rStyle w:val="Hyperlink"/>
             <w:rFonts w:ascii="Times" w:hAnsi="Times" w:cs="Arial"/>
-            <w:color w:val="1155CC"/>
+            <w:color w:val="C00000"/>
           </w:rPr>
           <w:t>https://resources.sei.cmu.edu/asset_files/TechnicalReport/2000_005_001_13754.pdf</w:t>
         </w:r>
@@ -6063,14 +6373,15 @@
         <w:jc w:val="both"/>
         <w:rPr>
           <w:rFonts w:ascii="Times" w:hAnsi="Times"/>
-        </w:rPr>
-      </w:pPr>
-      <w:hyperlink r:id="rId21" w:history="1">
+          <w:color w:val="C00000"/>
+        </w:rPr>
+      </w:pPr>
+      <w:hyperlink r:id="rId27" w:history="1">
         <w:r>
           <w:rPr>
             <w:rStyle w:val="Hyperlink"/>
             <w:rFonts w:ascii="Times" w:hAnsi="Times" w:cs="Arial"/>
-            <w:color w:val="1155CC"/>
+            <w:color w:val="C00000"/>
           </w:rPr>
           <w:t>http://www.star.cc.gatech.edu/documents/SpencerRugabear/tsp.pdf</w:t>
         </w:r>
@@ -6084,14 +6395,15 @@
         <w:jc w:val="both"/>
         <w:rPr>
           <w:rFonts w:ascii="Times" w:hAnsi="Times"/>
-        </w:rPr>
-      </w:pPr>
-      <w:hyperlink r:id="rId22" w:history="1">
+          <w:color w:val="C00000"/>
+        </w:rPr>
+      </w:pPr>
+      <w:hyperlink r:id="rId28" w:history="1">
         <w:r>
           <w:rPr>
             <w:rStyle w:val="Hyperlink"/>
             <w:rFonts w:ascii="Times" w:hAnsi="Times" w:cs="Arial"/>
-            <w:color w:val="1155CC"/>
+            <w:color w:val="C00000"/>
           </w:rPr>
           <w:t>http://flylib.com/books/en/4.421.1.24/1/</w:t>
         </w:r>
@@ -6105,14 +6417,15 @@
         <w:jc w:val="both"/>
         <w:rPr>
           <w:rFonts w:ascii="Times" w:hAnsi="Times"/>
-        </w:rPr>
-      </w:pPr>
-      <w:hyperlink r:id="rId23" w:history="1">
+          <w:color w:val="C00000"/>
+        </w:rPr>
+      </w:pPr>
+      <w:hyperlink r:id="rId29" w:history="1">
         <w:r>
           <w:rPr>
             <w:rStyle w:val="Hyperlink"/>
             <w:rFonts w:ascii="Times" w:hAnsi="Times" w:cs="Arial"/>
-            <w:color w:val="1155CC"/>
+            <w:color w:val="C00000"/>
           </w:rPr>
           <w:t>https://www.sei.cmu.edu/tsp/casestudies/</w:t>
         </w:r>
@@ -6181,24 +6494,25 @@
         <w:jc w:val="both"/>
         <w:rPr>
           <w:rFonts w:ascii="Times" w:hAnsi="Times"/>
-        </w:rPr>
-      </w:pPr>
-      <w:hyperlink r:id="rId24" w:history="1">
+          <w:color w:val="C00000"/>
+        </w:rPr>
+      </w:pPr>
+      <w:hyperlink r:id="rId30" w:history="1">
         <w:r>
           <w:rPr>
             <w:rStyle w:val="Hyperlink"/>
             <w:rFonts w:ascii="Times" w:hAnsi="Times" w:cs="Arial"/>
-            <w:color w:val="1155CC"/>
+            <w:color w:val="C00000"/>
           </w:rPr>
           <w:t>https://www.youtube.com/watch?v=pNaUkHdfEd8</w:t>
         </w:r>
       </w:hyperlink>
     </w:p>
     <w:sectPr>
-      <w:headerReference w:type="even" r:id="rId25"/>
-      <w:headerReference w:type="default" r:id="rId26"/>
-      <w:footerReference w:type="even" r:id="rId27"/>
-      <w:footerReference w:type="default" r:id="rId28"/>
+      <w:headerReference w:type="even" r:id="rId31"/>
+      <w:headerReference w:type="default" r:id="rId32"/>
+      <w:footerReference w:type="even" r:id="rId33"/>
+      <w:footerReference w:type="default" r:id="rId34"/>
       <w:pgSz w:w="11906" w:h="16838" w:code="9"/>
       <w:pgMar w:top="743" w:right="1701" w:bottom="1128" w:left="1701" w:header="720" w:footer="567" w:gutter="0"/>
       <w:pgBorders w:display="firstPage">
@@ -6325,7 +6639,7 @@
         <w:rStyle w:val="PageNumber"/>
         <w:noProof/>
       </w:rPr>
-      <w:t>4</w:t>
+      <w:t>2</w:t>
     </w:r>
     <w:r>
       <w:rPr>
@@ -8829,6 +9143,155 @@
     </w:lvl>
   </w:abstractNum>
   <w:abstractNum w:abstractNumId="17">
+    <w:nsid w:val="52387BCD"/>
+    <w:multiLevelType w:val="multilevel"/>
+    <w:tmpl w:val="7C0EB6A2"/>
+    <w:lvl w:ilvl="0">
+      <w:start w:val="1"/>
+      <w:numFmt w:val="bullet"/>
+      <w:lvlText w:val=""/>
+      <w:lvlJc w:val="left"/>
+      <w:pPr>
+        <w:tabs>
+          <w:tab w:val="num" w:pos="720"/>
+        </w:tabs>
+        <w:ind w:left="720" w:hanging="360"/>
+      </w:pPr>
+      <w:rPr>
+        <w:rFonts w:ascii="Symbol" w:hAnsi="Symbol" w:hint="default"/>
+        <w:sz w:val="20"/>
+      </w:rPr>
+    </w:lvl>
+    <w:lvl w:ilvl="1" w:tentative="1">
+      <w:start w:val="1"/>
+      <w:numFmt w:val="bullet"/>
+      <w:lvlText w:val="o"/>
+      <w:lvlJc w:val="left"/>
+      <w:pPr>
+        <w:tabs>
+          <w:tab w:val="num" w:pos="1440"/>
+        </w:tabs>
+        <w:ind w:left="1440" w:hanging="360"/>
+      </w:pPr>
+      <w:rPr>
+        <w:rFonts w:ascii="Courier New" w:hAnsi="Courier New" w:hint="default"/>
+        <w:sz w:val="20"/>
+      </w:rPr>
+    </w:lvl>
+    <w:lvl w:ilvl="2" w:tentative="1">
+      <w:start w:val="1"/>
+      <w:numFmt w:val="bullet"/>
+      <w:lvlText w:val=""/>
+      <w:lvlJc w:val="left"/>
+      <w:pPr>
+        <w:tabs>
+          <w:tab w:val="num" w:pos="2160"/>
+        </w:tabs>
+        <w:ind w:left="2160" w:hanging="360"/>
+      </w:pPr>
+      <w:rPr>
+        <w:rFonts w:ascii="Wingdings" w:hAnsi="Wingdings" w:hint="default"/>
+        <w:sz w:val="20"/>
+      </w:rPr>
+    </w:lvl>
+    <w:lvl w:ilvl="3" w:tentative="1">
+      <w:start w:val="1"/>
+      <w:numFmt w:val="bullet"/>
+      <w:lvlText w:val=""/>
+      <w:lvlJc w:val="left"/>
+      <w:pPr>
+        <w:tabs>
+          <w:tab w:val="num" w:pos="2880"/>
+        </w:tabs>
+        <w:ind w:left="2880" w:hanging="360"/>
+      </w:pPr>
+      <w:rPr>
+        <w:rFonts w:ascii="Wingdings" w:hAnsi="Wingdings" w:hint="default"/>
+        <w:sz w:val="20"/>
+      </w:rPr>
+    </w:lvl>
+    <w:lvl w:ilvl="4" w:tentative="1">
+      <w:start w:val="1"/>
+      <w:numFmt w:val="bullet"/>
+      <w:lvlText w:val=""/>
+      <w:lvlJc w:val="left"/>
+      <w:pPr>
+        <w:tabs>
+          <w:tab w:val="num" w:pos="3600"/>
+        </w:tabs>
+        <w:ind w:left="3600" w:hanging="360"/>
+      </w:pPr>
+      <w:rPr>
+        <w:rFonts w:ascii="Wingdings" w:hAnsi="Wingdings" w:hint="default"/>
+        <w:sz w:val="20"/>
+      </w:rPr>
+    </w:lvl>
+    <w:lvl w:ilvl="5" w:tentative="1">
+      <w:start w:val="1"/>
+      <w:numFmt w:val="bullet"/>
+      <w:lvlText w:val=""/>
+      <w:lvlJc w:val="left"/>
+      <w:pPr>
+        <w:tabs>
+          <w:tab w:val="num" w:pos="4320"/>
+        </w:tabs>
+        <w:ind w:left="4320" w:hanging="360"/>
+      </w:pPr>
+      <w:rPr>
+        <w:rFonts w:ascii="Wingdings" w:hAnsi="Wingdings" w:hint="default"/>
+        <w:sz w:val="20"/>
+      </w:rPr>
+    </w:lvl>
+    <w:lvl w:ilvl="6" w:tentative="1">
+      <w:start w:val="1"/>
+      <w:numFmt w:val="bullet"/>
+      <w:lvlText w:val=""/>
+      <w:lvlJc w:val="left"/>
+      <w:pPr>
+        <w:tabs>
+          <w:tab w:val="num" w:pos="5040"/>
+        </w:tabs>
+        <w:ind w:left="5040" w:hanging="360"/>
+      </w:pPr>
+      <w:rPr>
+        <w:rFonts w:ascii="Wingdings" w:hAnsi="Wingdings" w:hint="default"/>
+        <w:sz w:val="20"/>
+      </w:rPr>
+    </w:lvl>
+    <w:lvl w:ilvl="7" w:tentative="1">
+      <w:start w:val="1"/>
+      <w:numFmt w:val="bullet"/>
+      <w:lvlText w:val=""/>
+      <w:lvlJc w:val="left"/>
+      <w:pPr>
+        <w:tabs>
+          <w:tab w:val="num" w:pos="5760"/>
+        </w:tabs>
+        <w:ind w:left="5760" w:hanging="360"/>
+      </w:pPr>
+      <w:rPr>
+        <w:rFonts w:ascii="Wingdings" w:hAnsi="Wingdings" w:hint="default"/>
+        <w:sz w:val="20"/>
+      </w:rPr>
+    </w:lvl>
+    <w:lvl w:ilvl="8" w:tentative="1">
+      <w:start w:val="1"/>
+      <w:numFmt w:val="bullet"/>
+      <w:lvlText w:val=""/>
+      <w:lvlJc w:val="left"/>
+      <w:pPr>
+        <w:tabs>
+          <w:tab w:val="num" w:pos="6480"/>
+        </w:tabs>
+        <w:ind w:left="6480" w:hanging="360"/>
+      </w:pPr>
+      <w:rPr>
+        <w:rFonts w:ascii="Wingdings" w:hAnsi="Wingdings" w:hint="default"/>
+        <w:sz w:val="20"/>
+      </w:rPr>
+    </w:lvl>
+  </w:abstractNum>
+  <w:abstractNum w:abstractNumId="18">
     <w:nsid w:val="523A3576"/>
     <w:multiLevelType w:val="multilevel"/>
     <w:tmpl w:val="7D28D768"/>
@@ -8977,7 +9440,7 @@
       </w:rPr>
     </w:lvl>
   </w:abstractNum>
-  <w:abstractNum w:abstractNumId="18">
+  <w:abstractNum w:abstractNumId="19">
     <w:nsid w:val="54C426FD"/>
     <w:multiLevelType w:val="multilevel"/>
     <w:tmpl w:val="C722EAE2"/>
@@ -9090,7 +9553,7 @@
       </w:pPr>
     </w:lvl>
   </w:abstractNum>
-  <w:abstractNum w:abstractNumId="19">
+  <w:abstractNum w:abstractNumId="20">
     <w:nsid w:val="56217E22"/>
     <w:multiLevelType w:val="multilevel"/>
     <w:tmpl w:val="44361F78"/>
@@ -9239,7 +9702,7 @@
       </w:rPr>
     </w:lvl>
   </w:abstractNum>
-  <w:abstractNum w:abstractNumId="20">
+  <w:abstractNum w:abstractNumId="21">
     <w:nsid w:val="56AF4608"/>
     <w:multiLevelType w:val="multilevel"/>
     <w:tmpl w:val="D9AACD02"/>
@@ -9388,7 +9851,7 @@
       </w:rPr>
     </w:lvl>
   </w:abstractNum>
-  <w:abstractNum w:abstractNumId="21">
+  <w:abstractNum w:abstractNumId="22">
     <w:nsid w:val="59E72EB0"/>
     <w:multiLevelType w:val="multilevel"/>
     <w:tmpl w:val="82A0B274"/>
@@ -9537,7 +10000,7 @@
       </w:rPr>
     </w:lvl>
   </w:abstractNum>
-  <w:abstractNum w:abstractNumId="22">
+  <w:abstractNum w:abstractNumId="23">
     <w:nsid w:val="5E1763C5"/>
     <w:multiLevelType w:val="multilevel"/>
     <w:tmpl w:val="A2E0EB60"/>
@@ -9686,7 +10149,7 @@
       </w:rPr>
     </w:lvl>
   </w:abstractNum>
-  <w:abstractNum w:abstractNumId="23">
+  <w:abstractNum w:abstractNumId="24">
     <w:nsid w:val="5F8009FF"/>
     <w:multiLevelType w:val="multilevel"/>
     <w:tmpl w:val="4E34AAD6"/>
@@ -9835,7 +10298,7 @@
       </w:rPr>
     </w:lvl>
   </w:abstractNum>
-  <w:abstractNum w:abstractNumId="24">
+  <w:abstractNum w:abstractNumId="25">
     <w:nsid w:val="61816BCC"/>
     <w:multiLevelType w:val="multilevel"/>
     <w:tmpl w:val="7C58AEAE"/>
@@ -9984,7 +10447,7 @@
       </w:rPr>
     </w:lvl>
   </w:abstractNum>
-  <w:abstractNum w:abstractNumId="25">
+  <w:abstractNum w:abstractNumId="26">
     <w:nsid w:val="692A46C9"/>
     <w:multiLevelType w:val="singleLevel"/>
     <w:tmpl w:val="CA9EA696"/>
@@ -10005,7 +10468,7 @@
       </w:rPr>
     </w:lvl>
   </w:abstractNum>
-  <w:abstractNum w:abstractNumId="26">
+  <w:abstractNum w:abstractNumId="27">
     <w:nsid w:val="6DDC51FD"/>
     <w:multiLevelType w:val="multilevel"/>
     <w:tmpl w:val="47948D98"/>
@@ -10118,7 +10581,7 @@
       </w:pPr>
     </w:lvl>
   </w:abstractNum>
-  <w:abstractNum w:abstractNumId="27">
+  <w:abstractNum w:abstractNumId="28">
     <w:nsid w:val="71B630D0"/>
     <w:multiLevelType w:val="multilevel"/>
     <w:tmpl w:val="C4660EEA"/>
@@ -10267,7 +10730,7 @@
       </w:rPr>
     </w:lvl>
   </w:abstractNum>
-  <w:abstractNum w:abstractNumId="28">
+  <w:abstractNum w:abstractNumId="29">
     <w:nsid w:val="7A875074"/>
     <w:multiLevelType w:val="multilevel"/>
     <w:tmpl w:val="546668C2"/>
@@ -10416,7 +10879,7 @@
       </w:rPr>
     </w:lvl>
   </w:abstractNum>
-  <w:abstractNum w:abstractNumId="29">
+  <w:abstractNum w:abstractNumId="30">
     <w:nsid w:val="7BF06BA0"/>
     <w:multiLevelType w:val="multilevel"/>
     <w:tmpl w:val="5D1091F4"/>
@@ -10572,7 +11035,7 @@
     <w:abstractNumId w:val="13"/>
   </w:num>
   <w:num w:numId="3">
-    <w:abstractNumId w:val="25"/>
+    <w:abstractNumId w:val="26"/>
   </w:num>
   <w:num w:numId="4">
     <w:abstractNumId w:val="2"/>
@@ -10581,13 +11044,13 @@
     <w:abstractNumId w:val="12"/>
   </w:num>
   <w:num w:numId="6">
-    <w:abstractNumId w:val="23"/>
+    <w:abstractNumId w:val="24"/>
   </w:num>
   <w:num w:numId="7">
     <w:abstractNumId w:val="11"/>
   </w:num>
   <w:num w:numId="8">
-    <w:abstractNumId w:val="28"/>
+    <w:abstractNumId w:val="29"/>
   </w:num>
   <w:num w:numId="9">
     <w:abstractNumId w:val="9"/>
@@ -10596,10 +11059,10 @@
     <w:abstractNumId w:val="5"/>
   </w:num>
   <w:num w:numId="11">
-    <w:abstractNumId w:val="29"/>
+    <w:abstractNumId w:val="30"/>
   </w:num>
   <w:num w:numId="12">
-    <w:abstractNumId w:val="27"/>
+    <w:abstractNumId w:val="28"/>
   </w:num>
   <w:num w:numId="13">
     <w:abstractNumId w:val="10"/>
@@ -10608,7 +11071,7 @@
     <w:abstractNumId w:val="8"/>
   </w:num>
   <w:num w:numId="15">
-    <w:abstractNumId w:val="20"/>
+    <w:abstractNumId w:val="21"/>
   </w:num>
   <w:num w:numId="16">
     <w:abstractNumId w:val="6"/>
@@ -10617,13 +11080,13 @@
     <w:abstractNumId w:val="16"/>
   </w:num>
   <w:num w:numId="18">
-    <w:abstractNumId w:val="19"/>
+    <w:abstractNumId w:val="20"/>
   </w:num>
   <w:num w:numId="19">
-    <w:abstractNumId w:val="21"/>
+    <w:abstractNumId w:val="22"/>
   </w:num>
   <w:num w:numId="20">
-    <w:abstractNumId w:val="24"/>
+    <w:abstractNumId w:val="25"/>
   </w:num>
   <w:num w:numId="21">
     <w:abstractNumId w:val="15"/>
@@ -10632,10 +11095,10 @@
     <w:abstractNumId w:val="3"/>
   </w:num>
   <w:num w:numId="23">
-    <w:abstractNumId w:val="26"/>
+    <w:abstractNumId w:val="27"/>
   </w:num>
   <w:num w:numId="24">
-    <w:abstractNumId w:val="17"/>
+    <w:abstractNumId w:val="18"/>
   </w:num>
   <w:num w:numId="25">
     <w:abstractNumId w:val="0"/>
@@ -10644,16 +11107,36 @@
     <w:abstractNumId w:val="1"/>
   </w:num>
   <w:num w:numId="27">
-    <w:abstractNumId w:val="22"/>
+    <w:abstractNumId w:val="23"/>
   </w:num>
   <w:num w:numId="28">
     <w:abstractNumId w:val="14"/>
   </w:num>
   <w:num w:numId="29">
-    <w:abstractNumId w:val="18"/>
+    <w:abstractNumId w:val="19"/>
   </w:num>
   <w:num w:numId="30">
     <w:abstractNumId w:val="4"/>
+  </w:num>
+  <w:num w:numId="31">
+    <w:abstractNumId w:val="17"/>
+    <w:lvlOverride w:ilvl="0">
+      <w:lvl w:ilvl="0">
+        <w:numFmt w:val="bullet"/>
+        <w:lvlText w:val=""/>
+        <w:lvlJc w:val="left"/>
+        <w:pPr>
+          <w:tabs>
+            <w:tab w:val="num" w:pos="720"/>
+          </w:tabs>
+          <w:ind w:left="720" w:hanging="360"/>
+        </w:pPr>
+        <w:rPr>
+          <w:rFonts w:ascii="Wingdings" w:hAnsi="Wingdings" w:hint="default"/>
+          <w:sz w:val="20"/>
+        </w:rPr>
+      </w:lvl>
+    </w:lvlOverride>
   </w:num>
   <w:numIdMacAtCleanup w:val="28"/>
 </w:numbering>
@@ -13026,7 +13509,7 @@
 </file>
 
 <file path=customXml/itemProps1.xml><?xml version="1.0" encoding="utf-8"?>
-<ds:datastoreItem xmlns:ds="http://schemas.openxmlformats.org/officeDocument/2006/customXml" ds:itemID="{8855A7BF-5A75-B44F-A7B9-BE3A420E2898}">
+<ds:datastoreItem xmlns:ds="http://schemas.openxmlformats.org/officeDocument/2006/customXml" ds:itemID="{D67CE248-43A5-4E42-85E7-8C3BBD273832}">
   <ds:schemaRefs>
     <ds:schemaRef ds:uri="http://schemas.openxmlformats.org/officeDocument/2006/bibliography"/>
   </ds:schemaRefs>

</xml_diff>